<commit_message>
add and update student attrition documentation
</commit_message>
<xml_diff>
--- a/packages/package_catalog/Student_Attrition/docs/OEA_Student_Attrition_Use_Case.docx
+++ b/packages/package_catalog/Student_Attrition/docs/OEA_Student_Attrition_Use_Case.docx
@@ -70,10 +70,10 @@
     <w:p/>
     <w:p>
       <w:r>
-        <w:t>April</w:t>
-      </w:r>
-      <w:r>
-        <w:t xml:space="preserve"> 2022</w:t>
+        <w:t>A</w:t>
+      </w:r>
+      <w:r>
+        <w:t>ugust 2023</w:t>
       </w:r>
     </w:p>
     <w:p>
@@ -379,7 +379,7 @@
           <w:sz w:val="22"/>
           <w:szCs w:val="28"/>
         </w:rPr>
-        <w:t xml:space="preserve"> through a partnership between Microsoft Education</w:t>
+        <w:t xml:space="preserve"> through a </w:t>
       </w:r>
       <w:r>
         <w:rPr>
@@ -387,6 +387,38 @@
           <w:sz w:val="22"/>
           <w:szCs w:val="28"/>
         </w:rPr>
+        <w:t>work</w:t>
+      </w:r>
+      <w:r>
+        <w:rPr>
+          <w:rFonts w:eastAsia="Times New Roman" w:cs="Segoe UI"/>
+          <w:sz w:val="22"/>
+          <w:szCs w:val="28"/>
+        </w:rPr>
+        <w:t xml:space="preserve"> </w:t>
+      </w:r>
+      <w:r>
+        <w:rPr>
+          <w:rFonts w:eastAsia="Times New Roman" w:cs="Segoe UI"/>
+          <w:sz w:val="22"/>
+          <w:szCs w:val="28"/>
+        </w:rPr>
+        <w:t>by</w:t>
+      </w:r>
+      <w:r>
+        <w:rPr>
+          <w:rFonts w:eastAsia="Times New Roman" w:cs="Segoe UI"/>
+          <w:sz w:val="22"/>
+          <w:szCs w:val="28"/>
+        </w:rPr>
+        <w:t xml:space="preserve"> Microsoft Education</w:t>
+      </w:r>
+      <w:r>
+        <w:rPr>
+          <w:rFonts w:eastAsia="Times New Roman" w:cs="Segoe UI"/>
+          <w:sz w:val="22"/>
+          <w:szCs w:val="28"/>
+        </w:rPr>
         <w:t>, Kwantum Analytics,</w:t>
       </w:r>
       <w:r>
@@ -405,15 +437,6 @@
         </w:rPr>
         <w:t>Broward College in Broward County, Florida.</w:t>
       </w:r>
-    </w:p>
-    <w:p>
-      <w:pPr>
-        <w:pStyle w:val="Bodycopy"/>
-        <w:rPr>
-          <w:sz w:val="22"/>
-          <w:szCs w:val="24"/>
-        </w:rPr>
-      </w:pPr>
     </w:p>
     <w:p>
       <w:pPr>
@@ -576,27 +599,7 @@
           <w:sz w:val="20"/>
           <w:szCs w:val="20"/>
         </w:rPr>
-        <w:t xml:space="preserve">With the actionable insights generated from machine learning, Broward College offers tailored and proactive interventions to support each student based on their specific requirements. For instance, through the "Take One More" campaign, students nearing the threshold of cumulative credit hours are encouraged to add another class, as this has been found to increase their chances of success. Broward College is committed to helping students complete their education successfully, using technology to predict and </w:t>
-      </w:r>
-      <w:proofErr w:type="gramStart"/>
-      <w:r>
-        <w:rPr>
-          <w:rStyle w:val="normaltextrun"/>
-          <w:rFonts w:ascii="Segoe UI" w:hAnsi="Segoe UI" w:cs="Segoe UI"/>
-          <w:sz w:val="20"/>
-          <w:szCs w:val="20"/>
-        </w:rPr>
-        <w:t>provide assistance</w:t>
-      </w:r>
-      <w:proofErr w:type="gramEnd"/>
-      <w:r>
-        <w:rPr>
-          <w:rStyle w:val="normaltextrun"/>
-          <w:rFonts w:ascii="Segoe UI" w:hAnsi="Segoe UI" w:cs="Segoe UI"/>
-          <w:sz w:val="20"/>
-          <w:szCs w:val="20"/>
-        </w:rPr>
-        <w:t>, thus ensuring students' progress along their educational pathways.</w:t>
+        <w:t>With the actionable insights generated from machine learning, Broward College offers tailored and proactive interventions to support each student based on their specific requirements. For instance, through the "Take One More" campaign, students nearing the threshold of cumulative credit hours are encouraged to add another class, as this has been found to increase their chances of success. Broward College is committed to helping students complete their education successfully, using technology to predict and provide assistance, thus ensuring students' progress along their educational pathways.</w:t>
       </w:r>
       <w:r>
         <w:rPr>
@@ -5060,18 +5063,8 @@
                 <w:sz w:val="20"/>
                 <w:szCs w:val="24"/>
               </w:rPr>
-              <w:t xml:space="preserve"> and use their input to design the system for their </w:t>
-            </w:r>
-            <w:proofErr w:type="gramStart"/>
-            <w:r>
-              <w:rPr>
-                <w:rFonts w:cs="Segoe UI"/>
-                <w:sz w:val="20"/>
-                <w:szCs w:val="24"/>
-              </w:rPr>
-              <w:t>needs</w:t>
-            </w:r>
-            <w:proofErr w:type="gramEnd"/>
+              <w:t xml:space="preserve"> and use their input to design the system for their needs</w:t>
+            </w:r>
           </w:p>
           <w:p>
             <w:pPr>
@@ -5124,18 +5117,8 @@
                 <w:sz w:val="20"/>
                 <w:szCs w:val="24"/>
               </w:rPr>
-              <w:t xml:space="preserve">improve accuracy of predictive </w:t>
-            </w:r>
-            <w:proofErr w:type="gramStart"/>
-            <w:r>
-              <w:rPr>
-                <w:rFonts w:cs="Segoe UI"/>
-                <w:sz w:val="20"/>
-                <w:szCs w:val="24"/>
-              </w:rPr>
-              <w:t>model</w:t>
-            </w:r>
-            <w:proofErr w:type="gramEnd"/>
+              <w:t>improve accuracy of predictive model</w:t>
+            </w:r>
           </w:p>
           <w:p>
             <w:pPr>
@@ -5207,532 +5190,6 @@
           <w:tcPr>
             <w:tcW w:w="9350" w:type="dxa"/>
           </w:tcPr>
-          <w:tbl>
-            <w:tblPr>
-              <w:tblStyle w:val="TableGrid1"/>
-              <w:tblW w:w="0" w:type="auto"/>
-              <w:tblLook w:val="04A0" w:firstRow="1" w:lastRow="0" w:firstColumn="1" w:lastColumn="0" w:noHBand="0" w:noVBand="1"/>
-            </w:tblPr>
-            <w:tblGrid>
-              <w:gridCol w:w="4135"/>
-              <w:gridCol w:w="1710"/>
-              <w:gridCol w:w="3495"/>
-            </w:tblGrid>
-            <w:tr>
-              <w:tc>
-                <w:tcPr>
-                  <w:tcW w:w="4135" w:type="dxa"/>
-                </w:tcPr>
-                <w:p>
-                  <w:pPr>
-                    <w:rPr>
-                      <w:rFonts w:cs="Segoe UI"/>
-                      <w:b/>
-                      <w:bCs/>
-                      <w:sz w:val="20"/>
-                      <w:szCs w:val="24"/>
-                    </w:rPr>
-                  </w:pPr>
-                  <w:r>
-                    <w:rPr>
-                      <w:rFonts w:cs="Segoe UI"/>
-                      <w:b/>
-                      <w:bCs/>
-                      <w:sz w:val="20"/>
-                      <w:szCs w:val="24"/>
-                    </w:rPr>
-                    <w:t>Group or Subpopulation</w:t>
-                  </w:r>
-                </w:p>
-              </w:tc>
-              <w:tc>
-                <w:tcPr>
-                  <w:tcW w:w="1710" w:type="dxa"/>
-                </w:tcPr>
-                <w:p>
-                  <w:pPr>
-                    <w:rPr>
-                      <w:rFonts w:cs="Segoe UI"/>
-                      <w:b/>
-                      <w:bCs/>
-                      <w:sz w:val="20"/>
-                      <w:szCs w:val="24"/>
-                    </w:rPr>
-                  </w:pPr>
-                  <w:r>
-                    <w:rPr>
-                      <w:rFonts w:cs="Segoe UI"/>
-                      <w:b/>
-                      <w:bCs/>
-                      <w:sz w:val="20"/>
-                      <w:szCs w:val="24"/>
-                    </w:rPr>
-                    <w:t>Clearly Labelled in Dataset? Y/N</w:t>
-                  </w:r>
-                </w:p>
-              </w:tc>
-              <w:tc>
-                <w:tcPr>
-                  <w:tcW w:w="3495" w:type="dxa"/>
-                </w:tcPr>
-                <w:p>
-                  <w:pPr>
-                    <w:rPr>
-                      <w:rFonts w:cs="Segoe UI"/>
-                      <w:b/>
-                      <w:bCs/>
-                      <w:sz w:val="20"/>
-                      <w:szCs w:val="24"/>
-                    </w:rPr>
-                  </w:pPr>
-                  <w:r>
-                    <w:rPr>
-                      <w:rFonts w:cs="Segoe UI"/>
-                      <w:b/>
-                      <w:bCs/>
-                      <w:sz w:val="20"/>
-                      <w:szCs w:val="24"/>
-                    </w:rPr>
-                    <w:t>Planned Mitigations</w:t>
-                  </w:r>
-                </w:p>
-              </w:tc>
-            </w:tr>
-            <w:tr>
-              <w:tc>
-                <w:tcPr>
-                  <w:tcW w:w="4135" w:type="dxa"/>
-                </w:tcPr>
-                <w:p>
-                  <w:pPr>
-                    <w:pStyle w:val="ListParagraph"/>
-                    <w:numPr>
-                      <w:ilvl w:val="0"/>
-                      <w:numId w:val="26"/>
-                    </w:numPr>
-                    <w:rPr>
-                      <w:rFonts w:cs="Segoe UI"/>
-                      <w:i/>
-                      <w:iCs/>
-                      <w:color w:val="0054A6" w:themeColor="text2"/>
-                      <w:sz w:val="20"/>
-                      <w:szCs w:val="24"/>
-                    </w:rPr>
-                  </w:pPr>
-                  <w:r>
-                    <w:rPr>
-                      <w:rFonts w:cs="Segoe UI"/>
-                      <w:i/>
-                      <w:iCs/>
-                      <w:color w:val="0054A6" w:themeColor="text2"/>
-                      <w:sz w:val="20"/>
-                      <w:szCs w:val="24"/>
-                    </w:rPr>
-                    <w:t>For example, Immigrants</w:t>
-                  </w:r>
-                </w:p>
-              </w:tc>
-              <w:tc>
-                <w:tcPr>
-                  <w:tcW w:w="1710" w:type="dxa"/>
-                </w:tcPr>
-                <w:p>
-                  <w:pPr>
-                    <w:rPr>
-                      <w:rFonts w:cs="Segoe UI"/>
-                      <w:i/>
-                      <w:iCs/>
-                      <w:color w:val="0054A6" w:themeColor="text2"/>
-                      <w:sz w:val="20"/>
-                      <w:szCs w:val="24"/>
-                    </w:rPr>
-                  </w:pPr>
-                  <w:r>
-                    <w:rPr>
-                      <w:rFonts w:cs="Segoe UI"/>
-                      <w:i/>
-                      <w:iCs/>
-                      <w:color w:val="0054A6" w:themeColor="text2"/>
-                      <w:sz w:val="20"/>
-                      <w:szCs w:val="24"/>
-                    </w:rPr>
-                    <w:t>Y</w:t>
-                  </w:r>
-                </w:p>
-              </w:tc>
-              <w:tc>
-                <w:tcPr>
-                  <w:tcW w:w="3495" w:type="dxa"/>
-                </w:tcPr>
-                <w:p>
-                  <w:pPr>
-                    <w:rPr>
-                      <w:rFonts w:cs="Segoe UI"/>
-                      <w:i/>
-                      <w:iCs/>
-                      <w:color w:val="0054A6" w:themeColor="text2"/>
-                      <w:sz w:val="20"/>
-                      <w:szCs w:val="24"/>
-                    </w:rPr>
-                  </w:pPr>
-                  <w:r>
-                    <w:rPr>
-                      <w:rFonts w:cs="Segoe UI"/>
-                      <w:i/>
-                      <w:iCs/>
-                      <w:color w:val="0054A6" w:themeColor="text2"/>
-                      <w:sz w:val="20"/>
-                      <w:szCs w:val="24"/>
-                    </w:rPr>
-                    <w:t xml:space="preserve">For example, Test model outputs via </w:t>
-                  </w:r>
-                  <w:proofErr w:type="spellStart"/>
-                  <w:r>
-                    <w:rPr>
-                      <w:rFonts w:cs="Segoe UI"/>
-                      <w:i/>
-                      <w:iCs/>
-                      <w:color w:val="0054A6" w:themeColor="text2"/>
-                      <w:sz w:val="20"/>
-                      <w:szCs w:val="24"/>
-                    </w:rPr>
-                    <w:t>Fairlearn</w:t>
-                  </w:r>
-                  <w:proofErr w:type="spellEnd"/>
-                  <w:r>
-                    <w:rPr>
-                      <w:rFonts w:cs="Segoe UI"/>
-                      <w:i/>
-                      <w:iCs/>
-                      <w:color w:val="0054A6" w:themeColor="text2"/>
-                      <w:sz w:val="20"/>
-                      <w:szCs w:val="24"/>
-                    </w:rPr>
-                    <w:t xml:space="preserve"> for false positives / negatives</w:t>
-                  </w:r>
-                </w:p>
-              </w:tc>
-            </w:tr>
-            <w:tr>
-              <w:tc>
-                <w:tcPr>
-                  <w:tcW w:w="4135" w:type="dxa"/>
-                </w:tcPr>
-                <w:p>
-                  <w:pPr>
-                    <w:pStyle w:val="ListParagraph"/>
-                    <w:numPr>
-                      <w:ilvl w:val="0"/>
-                      <w:numId w:val="26"/>
-                    </w:numPr>
-                    <w:rPr>
-                      <w:rFonts w:cs="Segoe UI"/>
-                      <w:color w:val="0054A6" w:themeColor="text2"/>
-                      <w:sz w:val="20"/>
-                      <w:szCs w:val="24"/>
-                    </w:rPr>
-                  </w:pPr>
-                  <w:r>
-                    <w:rPr>
-                      <w:rFonts w:cs="Segoe UI"/>
-                      <w:i/>
-                      <w:iCs/>
-                      <w:color w:val="0054A6" w:themeColor="text2"/>
-                      <w:sz w:val="20"/>
-                      <w:szCs w:val="24"/>
-                    </w:rPr>
-                    <w:lastRenderedPageBreak/>
-                    <w:t>For example, Rural Students</w:t>
-                  </w:r>
-                </w:p>
-              </w:tc>
-              <w:tc>
-                <w:tcPr>
-                  <w:tcW w:w="1710" w:type="dxa"/>
-                </w:tcPr>
-                <w:p>
-                  <w:pPr>
-                    <w:rPr>
-                      <w:rFonts w:cs="Segoe UI"/>
-                      <w:i/>
-                      <w:iCs/>
-                      <w:color w:val="0054A6" w:themeColor="text2"/>
-                      <w:sz w:val="20"/>
-                      <w:szCs w:val="24"/>
-                    </w:rPr>
-                  </w:pPr>
-                  <w:r>
-                    <w:rPr>
-                      <w:rFonts w:cs="Segoe UI"/>
-                      <w:i/>
-                      <w:iCs/>
-                      <w:color w:val="0054A6" w:themeColor="text2"/>
-                      <w:sz w:val="20"/>
-                      <w:szCs w:val="24"/>
-                    </w:rPr>
-                    <w:t>N</w:t>
-                  </w:r>
-                </w:p>
-              </w:tc>
-              <w:tc>
-                <w:tcPr>
-                  <w:tcW w:w="3495" w:type="dxa"/>
-                </w:tcPr>
-                <w:p>
-                  <w:pPr>
-                    <w:rPr>
-                      <w:rFonts w:cs="Segoe UI"/>
-                      <w:i/>
-                      <w:iCs/>
-                      <w:color w:val="0054A6" w:themeColor="text2"/>
-                      <w:sz w:val="20"/>
-                      <w:szCs w:val="24"/>
-                    </w:rPr>
-                  </w:pPr>
-                  <w:r>
-                    <w:rPr>
-                      <w:rFonts w:cs="Segoe UI"/>
-                      <w:i/>
-                      <w:iCs/>
-                      <w:color w:val="0054A6" w:themeColor="text2"/>
-                      <w:sz w:val="20"/>
-                      <w:szCs w:val="24"/>
-                    </w:rPr>
-                    <w:t xml:space="preserve">For example, </w:t>
-                  </w:r>
-                  <w:proofErr w:type="gramStart"/>
-                  <w:r>
-                    <w:rPr>
-                      <w:rFonts w:cs="Segoe UI"/>
-                      <w:i/>
-                      <w:iCs/>
-                      <w:color w:val="0054A6" w:themeColor="text2"/>
-                      <w:sz w:val="20"/>
-                      <w:szCs w:val="24"/>
-                    </w:rPr>
-                    <w:t>Add</w:t>
-                  </w:r>
-                  <w:proofErr w:type="gramEnd"/>
-                  <w:r>
-                    <w:rPr>
-                      <w:rFonts w:cs="Segoe UI"/>
-                      <w:i/>
-                      <w:iCs/>
-                      <w:color w:val="0054A6" w:themeColor="text2"/>
-                      <w:sz w:val="20"/>
-                      <w:szCs w:val="24"/>
-                    </w:rPr>
-                    <w:t xml:space="preserve"> </w:t>
-                  </w:r>
-                  <w:proofErr w:type="spellStart"/>
-                  <w:r>
-                    <w:rPr>
-                      <w:rFonts w:cs="Segoe UI"/>
-                      <w:i/>
-                      <w:iCs/>
-                      <w:color w:val="0054A6" w:themeColor="text2"/>
-                      <w:sz w:val="20"/>
-                      <w:szCs w:val="24"/>
-                    </w:rPr>
-                    <w:t>geolabel</w:t>
-                  </w:r>
-                  <w:proofErr w:type="spellEnd"/>
-                  <w:r>
-                    <w:rPr>
-                      <w:rFonts w:cs="Segoe UI"/>
-                      <w:i/>
-                      <w:iCs/>
-                      <w:color w:val="0054A6" w:themeColor="text2"/>
-                      <w:sz w:val="20"/>
-                      <w:szCs w:val="24"/>
-                    </w:rPr>
-                    <w:t xml:space="preserve"> based on address mapping for rural, then test outputs via </w:t>
-                  </w:r>
-                  <w:proofErr w:type="spellStart"/>
-                  <w:r>
-                    <w:rPr>
-                      <w:rFonts w:cs="Segoe UI"/>
-                      <w:i/>
-                      <w:iCs/>
-                      <w:color w:val="0054A6" w:themeColor="text2"/>
-                      <w:sz w:val="20"/>
-                      <w:szCs w:val="24"/>
-                    </w:rPr>
-                    <w:t>Fairlearn</w:t>
-                  </w:r>
-                  <w:proofErr w:type="spellEnd"/>
-                </w:p>
-              </w:tc>
-            </w:tr>
-            <w:tr>
-              <w:tc>
-                <w:tcPr>
-                  <w:tcW w:w="4135" w:type="dxa"/>
-                </w:tcPr>
-                <w:p>
-                  <w:pPr>
-                    <w:pStyle w:val="ListParagraph"/>
-                    <w:numPr>
-                      <w:ilvl w:val="0"/>
-                      <w:numId w:val="26"/>
-                    </w:numPr>
-                    <w:rPr>
-                      <w:rFonts w:cs="Segoe UI"/>
-                      <w:i/>
-                      <w:iCs/>
-                      <w:color w:val="0054A6" w:themeColor="text2"/>
-                      <w:sz w:val="20"/>
-                      <w:szCs w:val="24"/>
-                    </w:rPr>
-                  </w:pPr>
-                  <w:r>
-                    <w:rPr>
-                      <w:rFonts w:cs="Segoe UI"/>
-                      <w:i/>
-                      <w:iCs/>
-                      <w:color w:val="0054A6" w:themeColor="text2"/>
-                      <w:sz w:val="20"/>
-                      <w:szCs w:val="24"/>
-                    </w:rPr>
-                    <w:t>For example, Low Income Students</w:t>
-                  </w:r>
-                </w:p>
-              </w:tc>
-              <w:tc>
-                <w:tcPr>
-                  <w:tcW w:w="1710" w:type="dxa"/>
-                </w:tcPr>
-                <w:p>
-                  <w:pPr>
-                    <w:rPr>
-                      <w:rFonts w:cs="Segoe UI"/>
-                      <w:i/>
-                      <w:iCs/>
-                      <w:color w:val="0054A6" w:themeColor="text2"/>
-                      <w:sz w:val="20"/>
-                      <w:szCs w:val="24"/>
-                    </w:rPr>
-                  </w:pPr>
-                  <w:r>
-                    <w:rPr>
-                      <w:rFonts w:cs="Segoe UI"/>
-                      <w:i/>
-                      <w:iCs/>
-                      <w:color w:val="0054A6" w:themeColor="text2"/>
-                      <w:sz w:val="20"/>
-                      <w:szCs w:val="24"/>
-                    </w:rPr>
-                    <w:t>Y</w:t>
-                  </w:r>
-                </w:p>
-              </w:tc>
-              <w:tc>
-                <w:tcPr>
-                  <w:tcW w:w="3495" w:type="dxa"/>
-                </w:tcPr>
-                <w:p>
-                  <w:pPr>
-                    <w:rPr>
-                      <w:rFonts w:cs="Segoe UI"/>
-                      <w:i/>
-                      <w:iCs/>
-                      <w:color w:val="0054A6" w:themeColor="text2"/>
-                      <w:sz w:val="20"/>
-                      <w:szCs w:val="24"/>
-                    </w:rPr>
-                  </w:pPr>
-                  <w:r>
-                    <w:rPr>
-                      <w:rFonts w:cs="Segoe UI"/>
-                      <w:i/>
-                      <w:iCs/>
-                      <w:color w:val="0054A6" w:themeColor="text2"/>
-                      <w:sz w:val="20"/>
-                      <w:szCs w:val="24"/>
-                    </w:rPr>
-                    <w:t xml:space="preserve">For example, Test model outputs via </w:t>
-                  </w:r>
-                  <w:proofErr w:type="spellStart"/>
-                  <w:r>
-                    <w:rPr>
-                      <w:rFonts w:cs="Segoe UI"/>
-                      <w:i/>
-                      <w:iCs/>
-                      <w:color w:val="0054A6" w:themeColor="text2"/>
-                      <w:sz w:val="20"/>
-                      <w:szCs w:val="24"/>
-                    </w:rPr>
-                    <w:t>Fairlearn</w:t>
-                  </w:r>
-                  <w:proofErr w:type="spellEnd"/>
-                  <w:r>
-                    <w:rPr>
-                      <w:rFonts w:cs="Segoe UI"/>
-                      <w:i/>
-                      <w:iCs/>
-                      <w:color w:val="0054A6" w:themeColor="text2"/>
-                      <w:sz w:val="20"/>
-                      <w:szCs w:val="24"/>
-                    </w:rPr>
-                    <w:t xml:space="preserve"> for false positives / negatives </w:t>
-                  </w:r>
-                </w:p>
-              </w:tc>
-            </w:tr>
-            <w:tr>
-              <w:tc>
-                <w:tcPr>
-                  <w:tcW w:w="4135" w:type="dxa"/>
-                </w:tcPr>
-                <w:p>
-                  <w:pPr>
-                    <w:rPr>
-                      <w:rFonts w:cs="Segoe UI"/>
-                      <w:i/>
-                      <w:iCs/>
-                      <w:color w:val="0054A6" w:themeColor="text2"/>
-                      <w:sz w:val="20"/>
-                      <w:szCs w:val="24"/>
-                    </w:rPr>
-                  </w:pPr>
-                </w:p>
-              </w:tc>
-              <w:tc>
-                <w:tcPr>
-                  <w:tcW w:w="1710" w:type="dxa"/>
-                </w:tcPr>
-                <w:p>
-                  <w:pPr>
-                    <w:rPr>
-                      <w:rFonts w:cs="Segoe UI"/>
-                      <w:i/>
-                      <w:iCs/>
-                      <w:color w:val="0054A6" w:themeColor="text2"/>
-                      <w:sz w:val="20"/>
-                      <w:szCs w:val="24"/>
-                    </w:rPr>
-                  </w:pPr>
-                </w:p>
-              </w:tc>
-              <w:tc>
-                <w:tcPr>
-                  <w:tcW w:w="3495" w:type="dxa"/>
-                </w:tcPr>
-                <w:p>
-                  <w:pPr>
-                    <w:rPr>
-                      <w:rFonts w:cs="Segoe UI"/>
-                      <w:i/>
-                      <w:iCs/>
-                      <w:color w:val="0054A6" w:themeColor="text2"/>
-                      <w:sz w:val="20"/>
-                      <w:szCs w:val="24"/>
-                    </w:rPr>
-                  </w:pPr>
-                </w:p>
-              </w:tc>
-            </w:tr>
-          </w:tbl>
           <w:p>
             <w:pPr>
               <w:rPr>
@@ -5808,6 +5265,7 @@
           <w:sz w:val="48"/>
           <w:szCs w:val="28"/>
         </w:rPr>
+        <w:lastRenderedPageBreak/>
         <w:t>Reliability and Safety Principle</w:t>
       </w:r>
       <w:bookmarkEnd w:id="6"/>
@@ -6167,16 +5625,7 @@
           <w:sz w:val="20"/>
           <w:szCs w:val="24"/>
         </w:rPr>
-        <w:t xml:space="preserve">Transparency requires visibility into all levels of decision-making and design of an AI system. Designers should clearly document their goals, definitions, and design choices, and any assumptions they have made. Those who build and use AI systems should be forthcoming about when, why, and how they choose to build and deploy them, as well as their data </w:t>
-      </w:r>
-      <w:r>
-        <w:rPr>
-          <w:rFonts w:eastAsia="Segoe UI" w:cs="Segoe UI"/>
-          <w:sz w:val="20"/>
-          <w:szCs w:val="24"/>
-        </w:rPr>
-        <w:lastRenderedPageBreak/>
-        <w:t xml:space="preserve">and systems' limitations. Information should be readily available on the quality of the predictions and recommendations the AI system makes. Transparency also encompasses intelligibility, which means that people (in this case, educators, parents, students, etc.) should be able to understand, monitor, and respond to the technical </w:t>
+        <w:t xml:space="preserve">Transparency requires visibility into all levels of decision-making and design of an AI system. Designers should clearly document their goals, definitions, and design choices, and any assumptions they have made. Those who build and use AI systems should be forthcoming about when, why, and how they choose to build and deploy them, as well as their data and systems' limitations. Information should be readily available on the quality of the predictions and recommendations the AI system makes. Transparency also encompasses intelligibility, which means that people (in this case, educators, parents, students, etc.) should be able to understand, monitor, and respond to the technical </w:t>
       </w:r>
       <w:r>
         <w:rPr>
@@ -6303,25 +5752,7 @@
           <w:sz w:val="20"/>
           <w:szCs w:val="20"/>
         </w:rPr>
-        <w:t xml:space="preserve">Data identified in the above theory and data discussion will </w:t>
-      </w:r>
-      <w:proofErr w:type="gramStart"/>
-      <w:r>
-        <w:rPr>
-          <w:rFonts w:eastAsia="Segoe UI" w:cs="Segoe UI"/>
-          <w:sz w:val="20"/>
-          <w:szCs w:val="20"/>
-        </w:rPr>
-        <w:t>be located in</w:t>
-      </w:r>
-      <w:proofErr w:type="gramEnd"/>
-      <w:r>
-        <w:rPr>
-          <w:rFonts w:eastAsia="Segoe UI" w:cs="Segoe UI"/>
-          <w:sz w:val="20"/>
-          <w:szCs w:val="20"/>
-        </w:rPr>
-        <w:t xml:space="preserve"> the production data environment. Only the columns needed for model building will be used.</w:t>
+        <w:t>Data identified in the above theory and data discussion will be located in the production data environment. Only the columns needed for model building will be used.</w:t>
       </w:r>
     </w:p>
     <w:p>
@@ -6346,6 +5777,7 @@
           <w:sz w:val="20"/>
           <w:szCs w:val="20"/>
         </w:rPr>
+        <w:lastRenderedPageBreak/>
         <w:t xml:space="preserve">Feature engineering and model table construction: </w:t>
       </w:r>
       <w:r>
@@ -6639,15 +6071,15 @@
           <w:sz w:val="20"/>
           <w:szCs w:val="20"/>
         </w:rPr>
-        <w:t xml:space="preserve">redictive modelling work, Kwantum Analytics developed the primary predictive model, working closely with </w:t>
-      </w:r>
-      <w:r>
-        <w:rPr>
-          <w:rFonts w:eastAsia="Segoe UI" w:cs="Segoe UI"/>
-          <w:sz w:val="20"/>
-          <w:szCs w:val="20"/>
-        </w:rPr>
-        <w:t>Broward College</w:t>
+        <w:t>redictive modelling work, Kwantum Analytics developed the primary predictive model</w:t>
+      </w:r>
+      <w:r>
+        <w:rPr>
+          <w:rFonts w:eastAsia="Segoe UI" w:cs="Segoe UI"/>
+          <w:sz w:val="20"/>
+          <w:szCs w:val="20"/>
+        </w:rPr>
+        <w:t>.</w:t>
       </w:r>
       <w:r>
         <w:rPr>
@@ -6656,22 +6088,6 @@
           <w:szCs w:val="20"/>
         </w:rPr>
         <w:t xml:space="preserve"> </w:t>
-      </w:r>
-      <w:r>
-        <w:rPr>
-          <w:rFonts w:eastAsia="Segoe UI" w:cs="Segoe UI"/>
-          <w:sz w:val="20"/>
-          <w:szCs w:val="20"/>
-        </w:rPr>
-        <w:t>leaders</w:t>
-      </w:r>
-      <w:r>
-        <w:rPr>
-          <w:rFonts w:eastAsia="Segoe UI" w:cs="Segoe UI"/>
-          <w:sz w:val="20"/>
-          <w:szCs w:val="20"/>
-        </w:rPr>
-        <w:t xml:space="preserve"> and Microsoft Education. </w:t>
       </w:r>
     </w:p>
     <w:p>
@@ -7151,224 +6567,214 @@
           <w:sz w:val="48"/>
           <w:szCs w:val="28"/>
         </w:rPr>
+        <w:t>Privacy and Security</w:t>
+      </w:r>
+      <w:bookmarkEnd w:id="8"/>
+    </w:p>
+    <w:p>
+      <w:pPr>
+        <w:spacing w:line="240" w:lineRule="auto"/>
+        <w:rPr>
+          <w:rFonts w:eastAsia="Segoe UI" w:cs="Segoe UI"/>
+          <w:sz w:val="20"/>
+          <w:szCs w:val="24"/>
+        </w:rPr>
+      </w:pPr>
+      <w:r>
+        <w:rPr>
+          <w:rFonts w:eastAsia="Segoe UI" w:cs="Segoe UI"/>
+          <w:sz w:val="20"/>
+          <w:szCs w:val="24"/>
+        </w:rPr>
+        <w:t xml:space="preserve">Private or personal data should not be collected or incorporated in analytics or AI products for education unless all groups have agreed this data is necessary to achieve the shared purpose of a specific analytics or AI project. Additionally, the people providing the data need to </w:t>
+      </w:r>
+      <w:r>
+        <w:rPr>
+          <w:rFonts w:eastAsia="Segoe UI" w:cs="Segoe UI"/>
+          <w:sz w:val="20"/>
+          <w:szCs w:val="24"/>
+        </w:rPr>
+        <w:t>give</w:t>
+      </w:r>
+      <w:r>
+        <w:rPr>
+          <w:rFonts w:eastAsia="Segoe UI" w:cs="Segoe UI"/>
+          <w:sz w:val="20"/>
+          <w:szCs w:val="24"/>
+        </w:rPr>
+        <w:t xml:space="preserve"> permission for the data to be used for this purpose</w:t>
+      </w:r>
+      <w:r>
+        <w:rPr>
+          <w:rFonts w:eastAsia="Segoe UI" w:cs="Segoe UI"/>
+          <w:sz w:val="20"/>
+          <w:szCs w:val="24"/>
+        </w:rPr>
+        <w:t xml:space="preserve">, such as through school policy at enrollment. Ideally, </w:t>
+      </w:r>
+      <w:r>
+        <w:rPr>
+          <w:rFonts w:eastAsia="Segoe UI" w:cs="Segoe UI"/>
+          <w:sz w:val="20"/>
+          <w:szCs w:val="24"/>
+        </w:rPr>
+        <w:t xml:space="preserve">data providers should directly </w:t>
+      </w:r>
+      <w:r>
+        <w:rPr>
+          <w:rFonts w:eastAsia="Segoe UI" w:cs="Segoe UI"/>
+          <w:sz w:val="20"/>
+          <w:szCs w:val="24"/>
+        </w:rPr>
+        <w:t xml:space="preserve">understand the value that </w:t>
+      </w:r>
+      <w:r>
+        <w:rPr>
+          <w:rFonts w:eastAsia="Segoe UI" w:cs="Segoe UI"/>
+          <w:sz w:val="20"/>
+          <w:szCs w:val="24"/>
+        </w:rPr>
+        <w:t xml:space="preserve">they will receive </w:t>
+      </w:r>
+      <w:r>
+        <w:rPr>
+          <w:rFonts w:eastAsia="Segoe UI" w:cs="Segoe UI"/>
+          <w:sz w:val="20"/>
+          <w:szCs w:val="24"/>
+        </w:rPr>
+        <w:t>as a result of sharing</w:t>
+      </w:r>
+      <w:r>
+        <w:rPr>
+          <w:rFonts w:eastAsia="Segoe UI" w:cs="Segoe UI"/>
+          <w:sz w:val="20"/>
+          <w:szCs w:val="24"/>
+        </w:rPr>
+        <w:t xml:space="preserve"> their data</w:t>
+      </w:r>
+      <w:r>
+        <w:rPr>
+          <w:rFonts w:eastAsia="Segoe UI" w:cs="Segoe UI"/>
+          <w:sz w:val="20"/>
+          <w:szCs w:val="24"/>
+        </w:rPr>
+        <w:t xml:space="preserve">. Finally, the security of that data must be protected, guidelines </w:t>
+      </w:r>
+      <w:r>
+        <w:rPr>
+          <w:rFonts w:eastAsia="Segoe UI" w:cs="Segoe UI"/>
+          <w:sz w:val="20"/>
+          <w:szCs w:val="24"/>
+        </w:rPr>
+        <w:t xml:space="preserve">or policies </w:t>
+      </w:r>
+      <w:r>
+        <w:rPr>
+          <w:rFonts w:eastAsia="Segoe UI" w:cs="Segoe UI"/>
+          <w:sz w:val="20"/>
+          <w:szCs w:val="24"/>
+        </w:rPr>
+        <w:t xml:space="preserve">developed for </w:t>
+      </w:r>
+      <w:r>
+        <w:rPr>
+          <w:rFonts w:eastAsia="Segoe UI" w:cs="Segoe UI"/>
+          <w:sz w:val="20"/>
+          <w:szCs w:val="24"/>
+        </w:rPr>
+        <w:t xml:space="preserve">which roles </w:t>
+      </w:r>
+      <w:r>
+        <w:rPr>
+          <w:rFonts w:eastAsia="Segoe UI" w:cs="Segoe UI"/>
+          <w:sz w:val="20"/>
+          <w:szCs w:val="24"/>
+        </w:rPr>
+        <w:t xml:space="preserve">can access which data, </w:t>
+      </w:r>
+      <w:r>
+        <w:rPr>
+          <w:rFonts w:eastAsia="Segoe UI" w:cs="Segoe UI"/>
+          <w:sz w:val="20"/>
+          <w:szCs w:val="24"/>
+        </w:rPr>
+        <w:t xml:space="preserve">and </w:t>
+      </w:r>
+      <w:r>
+        <w:rPr>
+          <w:rFonts w:eastAsia="Segoe UI" w:cs="Segoe UI"/>
+          <w:sz w:val="20"/>
+          <w:szCs w:val="24"/>
+        </w:rPr>
+        <w:t xml:space="preserve">the level of anonymization needed for specific </w:t>
+      </w:r>
+      <w:r>
+        <w:rPr>
+          <w:rFonts w:eastAsia="Segoe UI" w:cs="Segoe UI"/>
+          <w:sz w:val="20"/>
+          <w:szCs w:val="24"/>
+        </w:rPr>
+        <w:t xml:space="preserve">use case </w:t>
+      </w:r>
+      <w:r>
+        <w:rPr>
+          <w:rFonts w:eastAsia="Segoe UI" w:cs="Segoe UI"/>
+          <w:sz w:val="20"/>
+          <w:szCs w:val="24"/>
+        </w:rPr>
+        <w:t>purpose</w:t>
+      </w:r>
+      <w:r>
+        <w:rPr>
+          <w:rFonts w:eastAsia="Segoe UI" w:cs="Segoe UI"/>
+          <w:sz w:val="20"/>
+          <w:szCs w:val="24"/>
+        </w:rPr>
+        <w:t>s</w:t>
+      </w:r>
+      <w:r>
+        <w:rPr>
+          <w:rFonts w:eastAsia="Segoe UI" w:cs="Segoe UI"/>
+          <w:sz w:val="20"/>
+          <w:szCs w:val="24"/>
+        </w:rPr>
+        <w:t xml:space="preserve"> defined</w:t>
+      </w:r>
+      <w:r>
+        <w:rPr>
+          <w:rFonts w:eastAsia="Segoe UI" w:cs="Segoe UI"/>
+          <w:sz w:val="20"/>
+          <w:szCs w:val="24"/>
+        </w:rPr>
+        <w:t>.</w:t>
+      </w:r>
+    </w:p>
+    <w:p>
+      <w:pPr>
+        <w:spacing w:line="240" w:lineRule="auto"/>
+        <w:rPr>
+          <w:rFonts w:eastAsia="Segoe UI" w:cs="Segoe UI"/>
+          <w:sz w:val="16"/>
+          <w:szCs w:val="20"/>
+        </w:rPr>
+      </w:pPr>
+    </w:p>
+    <w:p>
+      <w:pPr>
+        <w:spacing w:after="160" w:line="256" w:lineRule="auto"/>
+        <w:rPr>
+          <w:rFonts w:cs="Segoe UI"/>
+          <w:sz w:val="20"/>
+          <w:szCs w:val="20"/>
+        </w:rPr>
+      </w:pPr>
+      <w:r>
+        <w:rPr>
+          <w:rFonts w:cs="Segoe UI"/>
+          <w:sz w:val="20"/>
+          <w:szCs w:val="20"/>
+        </w:rPr>
         <w:lastRenderedPageBreak/>
-        <w:t>Privacy and Security</w:t>
-      </w:r>
-      <w:bookmarkEnd w:id="8"/>
-    </w:p>
-    <w:p>
-      <w:pPr>
-        <w:spacing w:line="240" w:lineRule="auto"/>
-        <w:rPr>
-          <w:rFonts w:eastAsia="Segoe UI" w:cs="Segoe UI"/>
-          <w:sz w:val="20"/>
-          <w:szCs w:val="24"/>
-        </w:rPr>
-      </w:pPr>
-      <w:r>
-        <w:rPr>
-          <w:rFonts w:eastAsia="Segoe UI" w:cs="Segoe UI"/>
-          <w:sz w:val="20"/>
-          <w:szCs w:val="24"/>
-        </w:rPr>
-        <w:t xml:space="preserve">Private or personal data should not be collected or incorporated in analytics or AI products for education unless all groups have agreed this data is necessary to achieve the shared purpose of a specific analytics or AI project. Additionally, the people providing the data need to </w:t>
-      </w:r>
-      <w:r>
-        <w:rPr>
-          <w:rFonts w:eastAsia="Segoe UI" w:cs="Segoe UI"/>
-          <w:sz w:val="20"/>
-          <w:szCs w:val="24"/>
-        </w:rPr>
-        <w:t>give</w:t>
-      </w:r>
-      <w:r>
-        <w:rPr>
-          <w:rFonts w:eastAsia="Segoe UI" w:cs="Segoe UI"/>
-          <w:sz w:val="20"/>
-          <w:szCs w:val="24"/>
-        </w:rPr>
-        <w:t xml:space="preserve"> permission for the data to be used for this purpose</w:t>
-      </w:r>
-      <w:r>
-        <w:rPr>
-          <w:rFonts w:eastAsia="Segoe UI" w:cs="Segoe UI"/>
-          <w:sz w:val="20"/>
-          <w:szCs w:val="24"/>
-        </w:rPr>
-        <w:t xml:space="preserve">, such as through school policy at enrollment. Ideally, </w:t>
-      </w:r>
-      <w:r>
-        <w:rPr>
-          <w:rFonts w:eastAsia="Segoe UI" w:cs="Segoe UI"/>
-          <w:sz w:val="20"/>
-          <w:szCs w:val="24"/>
-        </w:rPr>
-        <w:t xml:space="preserve">data providers should directly </w:t>
-      </w:r>
-      <w:r>
-        <w:rPr>
-          <w:rFonts w:eastAsia="Segoe UI" w:cs="Segoe UI"/>
-          <w:sz w:val="20"/>
-          <w:szCs w:val="24"/>
-        </w:rPr>
-        <w:t xml:space="preserve">understand the value that </w:t>
-      </w:r>
-      <w:r>
-        <w:rPr>
-          <w:rFonts w:eastAsia="Segoe UI" w:cs="Segoe UI"/>
-          <w:sz w:val="20"/>
-          <w:szCs w:val="24"/>
-        </w:rPr>
-        <w:t xml:space="preserve">they will receive </w:t>
-      </w:r>
-      <w:proofErr w:type="gramStart"/>
-      <w:r>
-        <w:rPr>
-          <w:rFonts w:eastAsia="Segoe UI" w:cs="Segoe UI"/>
-          <w:sz w:val="20"/>
-          <w:szCs w:val="24"/>
-        </w:rPr>
-        <w:t>as a result of</w:t>
-      </w:r>
-      <w:proofErr w:type="gramEnd"/>
-      <w:r>
-        <w:rPr>
-          <w:rFonts w:eastAsia="Segoe UI" w:cs="Segoe UI"/>
-          <w:sz w:val="20"/>
-          <w:szCs w:val="24"/>
-        </w:rPr>
-        <w:t xml:space="preserve"> sharing</w:t>
-      </w:r>
-      <w:r>
-        <w:rPr>
-          <w:rFonts w:eastAsia="Segoe UI" w:cs="Segoe UI"/>
-          <w:sz w:val="20"/>
-          <w:szCs w:val="24"/>
-        </w:rPr>
-        <w:t xml:space="preserve"> their data</w:t>
-      </w:r>
-      <w:r>
-        <w:rPr>
-          <w:rFonts w:eastAsia="Segoe UI" w:cs="Segoe UI"/>
-          <w:sz w:val="20"/>
-          <w:szCs w:val="24"/>
-        </w:rPr>
-        <w:t xml:space="preserve">. Finally, the security of that data must be protected, guidelines </w:t>
-      </w:r>
-      <w:r>
-        <w:rPr>
-          <w:rFonts w:eastAsia="Segoe UI" w:cs="Segoe UI"/>
-          <w:sz w:val="20"/>
-          <w:szCs w:val="24"/>
-        </w:rPr>
-        <w:t xml:space="preserve">or policies </w:t>
-      </w:r>
-      <w:r>
-        <w:rPr>
-          <w:rFonts w:eastAsia="Segoe UI" w:cs="Segoe UI"/>
-          <w:sz w:val="20"/>
-          <w:szCs w:val="24"/>
-        </w:rPr>
-        <w:t xml:space="preserve">developed for </w:t>
-      </w:r>
-      <w:r>
-        <w:rPr>
-          <w:rFonts w:eastAsia="Segoe UI" w:cs="Segoe UI"/>
-          <w:sz w:val="20"/>
-          <w:szCs w:val="24"/>
-        </w:rPr>
-        <w:t xml:space="preserve">which roles </w:t>
-      </w:r>
-      <w:r>
-        <w:rPr>
-          <w:rFonts w:eastAsia="Segoe UI" w:cs="Segoe UI"/>
-          <w:sz w:val="20"/>
-          <w:szCs w:val="24"/>
-        </w:rPr>
-        <w:t xml:space="preserve">can access which data, </w:t>
-      </w:r>
-      <w:r>
-        <w:rPr>
-          <w:rFonts w:eastAsia="Segoe UI" w:cs="Segoe UI"/>
-          <w:sz w:val="20"/>
-          <w:szCs w:val="24"/>
-        </w:rPr>
-        <w:t xml:space="preserve">and </w:t>
-      </w:r>
-      <w:r>
-        <w:rPr>
-          <w:rFonts w:eastAsia="Segoe UI" w:cs="Segoe UI"/>
-          <w:sz w:val="20"/>
-          <w:szCs w:val="24"/>
-        </w:rPr>
-        <w:t xml:space="preserve">the level of anonymization needed for specific </w:t>
-      </w:r>
-      <w:r>
-        <w:rPr>
-          <w:rFonts w:eastAsia="Segoe UI" w:cs="Segoe UI"/>
-          <w:sz w:val="20"/>
-          <w:szCs w:val="24"/>
-        </w:rPr>
-        <w:t xml:space="preserve">use case </w:t>
-      </w:r>
-      <w:r>
-        <w:rPr>
-          <w:rFonts w:eastAsia="Segoe UI" w:cs="Segoe UI"/>
-          <w:sz w:val="20"/>
-          <w:szCs w:val="24"/>
-        </w:rPr>
-        <w:t>purpose</w:t>
-      </w:r>
-      <w:r>
-        <w:rPr>
-          <w:rFonts w:eastAsia="Segoe UI" w:cs="Segoe UI"/>
-          <w:sz w:val="20"/>
-          <w:szCs w:val="24"/>
-        </w:rPr>
-        <w:t>s</w:t>
-      </w:r>
-      <w:r>
-        <w:rPr>
-          <w:rFonts w:eastAsia="Segoe UI" w:cs="Segoe UI"/>
-          <w:sz w:val="20"/>
-          <w:szCs w:val="24"/>
-        </w:rPr>
-        <w:t xml:space="preserve"> defined</w:t>
-      </w:r>
-      <w:r>
-        <w:rPr>
-          <w:rFonts w:eastAsia="Segoe UI" w:cs="Segoe UI"/>
-          <w:sz w:val="20"/>
-          <w:szCs w:val="24"/>
-        </w:rPr>
-        <w:t>.</w:t>
-      </w:r>
-    </w:p>
-    <w:p>
-      <w:pPr>
-        <w:spacing w:line="240" w:lineRule="auto"/>
-        <w:rPr>
-          <w:rFonts w:eastAsia="Segoe UI" w:cs="Segoe UI"/>
-          <w:sz w:val="16"/>
-          <w:szCs w:val="20"/>
-        </w:rPr>
-      </w:pPr>
-    </w:p>
-    <w:p>
-      <w:pPr>
-        <w:spacing w:after="160" w:line="256" w:lineRule="auto"/>
-        <w:rPr>
-          <w:rFonts w:cs="Segoe UI"/>
-          <w:sz w:val="20"/>
-          <w:szCs w:val="20"/>
-        </w:rPr>
-      </w:pPr>
-      <w:r>
-        <w:rPr>
-          <w:rFonts w:cs="Segoe UI"/>
-          <w:sz w:val="20"/>
-          <w:szCs w:val="20"/>
-        </w:rPr>
         <w:t>Identifying sensitive data</w:t>
       </w:r>
       <w:r>
@@ -8029,25 +7435,7 @@
           <w:sz w:val="20"/>
           <w:szCs w:val="20"/>
         </w:rPr>
-        <w:t xml:space="preserve">Education system leaders and schools will be responsible for training schools, educators, and all support staff and stakeholders on how to understand the model, </w:t>
-      </w:r>
-      <w:proofErr w:type="gramStart"/>
-      <w:r>
-        <w:rPr>
-          <w:rFonts w:eastAsia="Segoe UI" w:cs="Segoe UI"/>
-          <w:sz w:val="20"/>
-          <w:szCs w:val="20"/>
-        </w:rPr>
-        <w:t>dashboards</w:t>
-      </w:r>
-      <w:proofErr w:type="gramEnd"/>
-      <w:r>
-        <w:rPr>
-          <w:rFonts w:eastAsia="Segoe UI" w:cs="Segoe UI"/>
-          <w:sz w:val="20"/>
-          <w:szCs w:val="20"/>
-        </w:rPr>
-        <w:t xml:space="preserve"> and other outputs from the model, and on the appropriate and intended use of the outputs to inform their decisions and actions at the school and student level. </w:t>
+        <w:t xml:space="preserve">Education system leaders and schools will be responsible for training schools, educators, and all support staff and stakeholders on how to understand the model, dashboards and other outputs from the model, and on the appropriate and intended use of the outputs to inform their decisions and actions at the school and student level. </w:t>
       </w:r>
     </w:p>
     <w:p>
@@ -8304,29 +7692,7 @@
           <w:szCs w:val="20"/>
           <w:shd w:val="clear" w:color="auto" w:fill="FFFFFF"/>
         </w:rPr>
-        <w:t xml:space="preserve">The datasets used in learning analytics and AI determine the insights and predictions produced. If those datasets do not represent the whole population of learners, if the data quality is poor, or if certain types of data are not included in the models, it will decrease the accuracy, validity, and inclusiveness of the insights. Similarly, if the way the insights are acted upon by the system </w:t>
-      </w:r>
-      <w:proofErr w:type="gramStart"/>
-      <w:r>
-        <w:rPr>
-          <w:rFonts w:eastAsia="Segoe UI" w:cs="Segoe UI"/>
-          <w:color w:val="000000"/>
-          <w:sz w:val="20"/>
-          <w:szCs w:val="20"/>
-          <w:shd w:val="clear" w:color="auto" w:fill="FFFFFF"/>
-        </w:rPr>
-        <w:t>do</w:t>
-      </w:r>
-      <w:proofErr w:type="gramEnd"/>
-      <w:r>
-        <w:rPr>
-          <w:rFonts w:eastAsia="Segoe UI" w:cs="Segoe UI"/>
-          <w:color w:val="000000"/>
-          <w:sz w:val="20"/>
-          <w:szCs w:val="20"/>
-          <w:shd w:val="clear" w:color="auto" w:fill="FFFFFF"/>
-        </w:rPr>
-        <w:t xml:space="preserve"> not include all groups (e.g., students with disabilities), it can reinforce exclusion from learning opportunities.</w:t>
+        <w:t>The datasets used in learning analytics and AI determine the insights and predictions produced. If those datasets do not represent the whole population of learners, if the data quality is poor, or if certain types of data are not included in the models, it will decrease the accuracy, validity, and inclusiveness of the insights. Similarly, if the way the insights are acted upon by the system do not include all groups (e.g., students with disabilities), it can reinforce exclusion from learning opportunities.</w:t>
       </w:r>
     </w:p>
     <w:p>
@@ -12958,15 +12324,31 @@
 </file>
 
 <file path=customXml/item1.xml><?xml version="1.0" encoding="utf-8"?>
-<?mso-contentType ?>
-<FormTemplates xmlns="http://schemas.microsoft.com/sharepoint/v3/contenttype/forms">
-  <Display>DocumentLibraryForm</Display>
-  <Edit>DocumentLibraryForm</Edit>
-  <New>DocumentLibraryForm</New>
-</FormTemplates>
+<p:properties xmlns:p="http://schemas.microsoft.com/office/2006/metadata/properties" xmlns:xsi="http://www.w3.org/2001/XMLSchema-instance" xmlns:pc="http://schemas.microsoft.com/office/infopath/2007/PartnerControls">
+  <documentManagement>
+    <TaxCatchAll xmlns="230e9df3-be65-4c73-a93b-d1236ebd677e" xsi:nil="true"/>
+    <MediaServiceFastMetadata xmlns="2d283eb5-05e6-42a5-bfb3-ad39d5febdb4" xsi:nil="true"/>
+    <MediaServiceMetadata xmlns="2d283eb5-05e6-42a5-bfb3-ad39d5febdb4" xsi:nil="true"/>
+    <MediaServiceGenerationTime xmlns="2d283eb5-05e6-42a5-bfb3-ad39d5febdb4" xsi:nil="true"/>
+    <MediaServiceOCR xmlns="2d283eb5-05e6-42a5-bfb3-ad39d5febdb4" xsi:nil="true"/>
+    <MediaServiceEventHashCode xmlns="2d283eb5-05e6-42a5-bfb3-ad39d5febdb4" xsi:nil="true"/>
+    <MediaServiceAutoKeyPoints xmlns="2d283eb5-05e6-42a5-bfb3-ad39d5febdb4" xsi:nil="true"/>
+    <MediaServiceKeyPoints xmlns="2d283eb5-05e6-42a5-bfb3-ad39d5febdb4" xsi:nil="true"/>
+    <MediaServiceDateTaken xmlns="2d283eb5-05e6-42a5-bfb3-ad39d5febdb4" xsi:nil="true"/>
+    <ImageTagsTaxHTField xmlns="2d283eb5-05e6-42a5-bfb3-ad39d5febdb4">
+      <Terms xmlns="http://schemas.microsoft.com/office/infopath/2007/PartnerControls"/>
+    </ImageTagsTaxHTField>
+    <_ip_UnifiedCompliancePolicyUIAction xmlns="http://schemas.microsoft.com/sharepoint/v3" xsi:nil="true"/>
+    <_ip_UnifiedCompliancePolicyProperties xmlns="http://schemas.microsoft.com/sharepoint/v3" xsi:nil="true"/>
+  </documentManagement>
+</p:properties>
 </file>
 
 <file path=customXml/item2.xml><?xml version="1.0" encoding="utf-8"?>
+<b:Sources xmlns:b="http://schemas.openxmlformats.org/officeDocument/2006/bibliography" xmlns="http://schemas.openxmlformats.org/officeDocument/2006/bibliography" SelectedStyle="\APA.XSL" StyleName="APA"/>
+</file>
+
+<file path=customXml/item3.xml><?xml version="1.0" encoding="utf-8"?>
 <ct:contentTypeSchema xmlns:ct="http://schemas.microsoft.com/office/2006/metadata/contentType" xmlns:ma="http://schemas.microsoft.com/office/2006/metadata/properties/metaAttributes" ct:_="" ma:_="" ma:contentTypeName="Document" ma:contentTypeID="0x010100581C59E465772F45A63526BAD5C98197" ma:contentTypeVersion="17" ma:contentTypeDescription="Create a new document." ma:contentTypeScope="" ma:versionID="64bee38e1c1161655464cfa0c6dd44ee">
   <xsd:schema xmlns:xsd="http://www.w3.org/2001/XMLSchema" xmlns:xs="http://www.w3.org/2001/XMLSchema" xmlns:p="http://schemas.microsoft.com/office/2006/metadata/properties" xmlns:ns1="http://schemas.microsoft.com/sharepoint/v3" xmlns:ns2="2d283eb5-05e6-42a5-bfb3-ad39d5febdb4" xmlns:ns3="230e9df3-be65-4c73-a93b-d1236ebd677e" xmlns:ns4="5463307f-ef18-42e1-823e-bd02b74ed670" targetNamespace="http://schemas.microsoft.com/office/2006/metadata/properties" ma:root="true" ma:fieldsID="41dbaa8e8e52177a65537d5497184edf" ns1:_="" ns2:_="" ns3:_="" ns4:_="">
     <xsd:import namespace="http://schemas.microsoft.com/sharepoint/v3"/>
@@ -13219,40 +12601,36 @@
 </ct:contentTypeSchema>
 </file>
 
-<file path=customXml/item3.xml><?xml version="1.0" encoding="utf-8"?>
-<b:Sources xmlns:b="http://schemas.openxmlformats.org/officeDocument/2006/bibliography" xmlns="http://schemas.openxmlformats.org/officeDocument/2006/bibliography" SelectedStyle="\APA.XSL" StyleName="APA"/>
-</file>
-
 <file path=customXml/item4.xml><?xml version="1.0" encoding="utf-8"?>
-<p:properties xmlns:p="http://schemas.microsoft.com/office/2006/metadata/properties" xmlns:xsi="http://www.w3.org/2001/XMLSchema-instance" xmlns:pc="http://schemas.microsoft.com/office/infopath/2007/PartnerControls">
-  <documentManagement>
-    <TaxCatchAll xmlns="230e9df3-be65-4c73-a93b-d1236ebd677e" xsi:nil="true"/>
-    <MediaServiceFastMetadata xmlns="2d283eb5-05e6-42a5-bfb3-ad39d5febdb4" xsi:nil="true"/>
-    <MediaServiceMetadata xmlns="2d283eb5-05e6-42a5-bfb3-ad39d5febdb4" xsi:nil="true"/>
-    <MediaServiceGenerationTime xmlns="2d283eb5-05e6-42a5-bfb3-ad39d5febdb4" xsi:nil="true"/>
-    <MediaServiceOCR xmlns="2d283eb5-05e6-42a5-bfb3-ad39d5febdb4" xsi:nil="true"/>
-    <MediaServiceEventHashCode xmlns="2d283eb5-05e6-42a5-bfb3-ad39d5febdb4" xsi:nil="true"/>
-    <MediaServiceAutoKeyPoints xmlns="2d283eb5-05e6-42a5-bfb3-ad39d5febdb4" xsi:nil="true"/>
-    <MediaServiceKeyPoints xmlns="2d283eb5-05e6-42a5-bfb3-ad39d5febdb4" xsi:nil="true"/>
-    <MediaServiceDateTaken xmlns="2d283eb5-05e6-42a5-bfb3-ad39d5febdb4" xsi:nil="true"/>
-    <ImageTagsTaxHTField xmlns="2d283eb5-05e6-42a5-bfb3-ad39d5febdb4">
-      <Terms xmlns="http://schemas.microsoft.com/office/infopath/2007/PartnerControls"/>
-    </ImageTagsTaxHTField>
-    <_ip_UnifiedCompliancePolicyUIAction xmlns="http://schemas.microsoft.com/sharepoint/v3" xsi:nil="true"/>
-    <_ip_UnifiedCompliancePolicyProperties xmlns="http://schemas.microsoft.com/sharepoint/v3" xsi:nil="true"/>
-  </documentManagement>
-</p:properties>
+<?mso-contentType ?>
+<FormTemplates xmlns="http://schemas.microsoft.com/sharepoint/v3/contenttype/forms">
+  <Display>DocumentLibraryForm</Display>
+  <Edit>DocumentLibraryForm</Edit>
+  <New>DocumentLibraryForm</New>
+</FormTemplates>
 </file>
 
 <file path=customXml/itemProps1.xml><?xml version="1.0" encoding="utf-8"?>
-<ds:datastoreItem xmlns:ds="http://schemas.openxmlformats.org/officeDocument/2006/customXml" ds:itemID="{5A2A7B6E-AA2D-4B68-97BD-28AA9F65BC75}">
+<ds:datastoreItem xmlns:ds="http://schemas.openxmlformats.org/officeDocument/2006/customXml" ds:itemID="{229746E9-8423-460D-B1CD-9C0B40CFB209}">
   <ds:schemaRefs>
-    <ds:schemaRef ds:uri="http://schemas.microsoft.com/sharepoint/v3/contenttype/forms"/>
+    <ds:schemaRef ds:uri="http://schemas.microsoft.com/office/2006/metadata/properties"/>
+    <ds:schemaRef ds:uri="http://schemas.microsoft.com/office/infopath/2007/PartnerControls"/>
+    <ds:schemaRef ds:uri="230e9df3-be65-4c73-a93b-d1236ebd677e"/>
+    <ds:schemaRef ds:uri="2d283eb5-05e6-42a5-bfb3-ad39d5febdb4"/>
+    <ds:schemaRef ds:uri="http://schemas.microsoft.com/sharepoint/v3"/>
   </ds:schemaRefs>
 </ds:datastoreItem>
 </file>
 
 <file path=customXml/itemProps2.xml><?xml version="1.0" encoding="utf-8"?>
+<ds:datastoreItem xmlns:ds="http://schemas.openxmlformats.org/officeDocument/2006/customXml" ds:itemID="{E8DE0A10-DE0D-4EA9-85F1-E60656DB2657}">
+  <ds:schemaRefs>
+    <ds:schemaRef ds:uri="http://schemas.openxmlformats.org/officeDocument/2006/bibliography"/>
+  </ds:schemaRefs>
+</ds:datastoreItem>
+</file>
+
+<file path=customXml/itemProps3.xml><?xml version="1.0" encoding="utf-8"?>
 <ds:datastoreItem xmlns:ds="http://schemas.openxmlformats.org/officeDocument/2006/customXml" ds:itemID="{E9757DFB-9568-4717-8B09-451DEB3ABB19}">
   <ds:schemaRefs>
     <ds:schemaRef ds:uri="http://schemas.microsoft.com/office/2006/metadata/contentType"/>
@@ -13273,22 +12651,10 @@
 </ds:datastoreItem>
 </file>
 
-<file path=customXml/itemProps3.xml><?xml version="1.0" encoding="utf-8"?>
-<ds:datastoreItem xmlns:ds="http://schemas.openxmlformats.org/officeDocument/2006/customXml" ds:itemID="{E8DE0A10-DE0D-4EA9-85F1-E60656DB2657}">
+<file path=customXml/itemProps4.xml><?xml version="1.0" encoding="utf-8"?>
+<ds:datastoreItem xmlns:ds="http://schemas.openxmlformats.org/officeDocument/2006/customXml" ds:itemID="{5A2A7B6E-AA2D-4B68-97BD-28AA9F65BC75}">
   <ds:schemaRefs>
-    <ds:schemaRef ds:uri="http://schemas.openxmlformats.org/officeDocument/2006/bibliography"/>
-  </ds:schemaRefs>
-</ds:datastoreItem>
-</file>
-
-<file path=customXml/itemProps4.xml><?xml version="1.0" encoding="utf-8"?>
-<ds:datastoreItem xmlns:ds="http://schemas.openxmlformats.org/officeDocument/2006/customXml" ds:itemID="{229746E9-8423-460D-B1CD-9C0B40CFB209}">
-  <ds:schemaRefs>
-    <ds:schemaRef ds:uri="http://schemas.microsoft.com/office/2006/metadata/properties"/>
-    <ds:schemaRef ds:uri="http://schemas.microsoft.com/office/infopath/2007/PartnerControls"/>
-    <ds:schemaRef ds:uri="230e9df3-be65-4c73-a93b-d1236ebd677e"/>
-    <ds:schemaRef ds:uri="2d283eb5-05e6-42a5-bfb3-ad39d5febdb4"/>
-    <ds:schemaRef ds:uri="http://schemas.microsoft.com/sharepoint/v3"/>
+    <ds:schemaRef ds:uri="http://schemas.microsoft.com/sharepoint/v3/contenttype/forms"/>
   </ds:schemaRefs>
 </ds:datastoreItem>
 </file>

</xml_diff>